<commit_message>
Add image holder to product list
</commit_message>
<xml_diff>
--- a/docs/SoftwareArchitecture.docx
+++ b/docs/SoftwareArchitecture.docx
@@ -1972,6 +1972,505 @@
           <w:i/>
         </w:rPr>
       </w:pPr>
+      <w:r>
+        <w:rPr>
+          <w:i/>
+          <w:noProof/>
+        </w:rPr>
+        <w:drawing>
+          <wp:inline distT="0" distB="0" distL="0" distR="0" wp14:anchorId="3D220B8D" wp14:editId="23D9AAC7">
+            <wp:extent cx="5727700" cy="2228850"/>
+            <wp:effectExtent l="0" t="0" r="6350" b="0"/>
+            <wp:docPr id="7" name="Picture 7"/>
+            <wp:cNvGraphicFramePr>
+              <a:graphicFrameLocks xmlns:a="http://schemas.openxmlformats.org/drawingml/2006/main" noChangeAspect="1"/>
+            </wp:cNvGraphicFramePr>
+            <a:graphic xmlns:a="http://schemas.openxmlformats.org/drawingml/2006/main">
+              <a:graphicData uri="http://schemas.openxmlformats.org/drawingml/2006/picture">
+                <pic:pic xmlns:pic="http://schemas.openxmlformats.org/drawingml/2006/picture">
+                  <pic:nvPicPr>
+                    <pic:cNvPr id="0" name="Picture 4"/>
+                    <pic:cNvPicPr>
+                      <a:picLocks noChangeAspect="1" noChangeArrowheads="1"/>
+                    </pic:cNvPicPr>
+                  </pic:nvPicPr>
+                  <pic:blipFill>
+                    <a:blip r:embed="rId11" cstate="print">
+                      <a:extLst>
+                        <a:ext uri="{28A0092B-C50C-407E-A947-70E740481C1C}">
+                          <a14:useLocalDpi xmlns:a14="http://schemas.microsoft.com/office/drawing/2010/main" val="0"/>
+                        </a:ext>
+                      </a:extLst>
+                    </a:blip>
+                    <a:srcRect/>
+                    <a:stretch>
+                      <a:fillRect/>
+                    </a:stretch>
+                  </pic:blipFill>
+                  <pic:spPr bwMode="auto">
+                    <a:xfrm>
+                      <a:off x="0" y="0"/>
+                      <a:ext cx="5727700" cy="2228850"/>
+                    </a:xfrm>
+                    <a:prstGeom prst="rect">
+                      <a:avLst/>
+                    </a:prstGeom>
+                    <a:noFill/>
+                    <a:ln>
+                      <a:noFill/>
+                    </a:ln>
+                  </pic:spPr>
+                </pic:pic>
+              </a:graphicData>
+            </a:graphic>
+          </wp:inline>
+        </w:drawing>
+      </w:r>
+    </w:p>
+    <w:tbl>
+      <w:tblPr>
+        <w:tblStyle w:val="TableGrid"/>
+        <w:tblW w:w="0" w:type="auto"/>
+        <w:tblLook w:val="00A0" w:firstRow="1" w:lastRow="0" w:firstColumn="1" w:lastColumn="0" w:noHBand="0" w:noVBand="0"/>
+      </w:tblPr>
+      <w:tblGrid>
+        <w:gridCol w:w="2971"/>
+        <w:gridCol w:w="6272"/>
+      </w:tblGrid>
+      <w:tr>
+        <w:tc>
+          <w:tcPr>
+            <w:tcW w:w="3001" w:type="dxa"/>
+          </w:tcPr>
+          <w:p>
+            <w:pPr>
+              <w:spacing w:line="240" w:lineRule="auto"/>
+              <w:jc w:val="center"/>
+              <w:rPr>
+                <w:b/>
+                <w:color w:val="0000FF"/>
+                <w:szCs w:val="26"/>
+                <w:lang w:val="en-US"/>
+              </w:rPr>
+            </w:pPr>
+            <w:r>
+              <w:rPr>
+                <w:b/>
+                <w:color w:val="0000FF"/>
+                <w:szCs w:val="26"/>
+                <w:lang w:val="en-US"/>
+              </w:rPr>
+              <w:t>Lớp đối tượng</w:t>
+            </w:r>
+          </w:p>
+        </w:tc>
+        <w:tc>
+          <w:tcPr>
+            <w:tcW w:w="6463" w:type="dxa"/>
+          </w:tcPr>
+          <w:p>
+            <w:pPr>
+              <w:spacing w:line="240" w:lineRule="auto"/>
+              <w:jc w:val="center"/>
+              <w:rPr>
+                <w:b/>
+                <w:color w:val="0000FF"/>
+                <w:szCs w:val="26"/>
+              </w:rPr>
+            </w:pPr>
+            <w:r>
+              <w:rPr>
+                <w:b/>
+                <w:color w:val="0000FF"/>
+                <w:szCs w:val="26"/>
+              </w:rPr>
+              <w:t>Diễn giải</w:t>
+            </w:r>
+          </w:p>
+        </w:tc>
+      </w:tr>
+      <w:tr>
+        <w:tc>
+          <w:tcPr>
+            <w:tcW w:w="3001" w:type="dxa"/>
+          </w:tcPr>
+          <w:p>
+            <w:pPr>
+              <w:spacing w:line="240" w:lineRule="auto"/>
+              <w:rPr>
+                <w:szCs w:val="26"/>
+                <w:lang w:val="en-US"/>
+              </w:rPr>
+            </w:pPr>
+            <w:r>
+              <w:rPr>
+                <w:szCs w:val="26"/>
+                <w:lang w:val="en-US"/>
+              </w:rPr>
+              <w:t>ProductListActivity</w:t>
+            </w:r>
+          </w:p>
+        </w:tc>
+        <w:tc>
+          <w:tcPr>
+            <w:tcW w:w="6463" w:type="dxa"/>
+          </w:tcPr>
+          <w:p>
+            <w:pPr>
+              <w:spacing w:line="240" w:lineRule="auto"/>
+              <w:rPr>
+                <w:szCs w:val="26"/>
+                <w:lang w:val="en-US"/>
+              </w:rPr>
+            </w:pPr>
+            <w:r>
+              <w:rPr>
+                <w:szCs w:val="26"/>
+                <w:lang w:val="en-US"/>
+              </w:rPr>
+              <w:t>M</w:t>
+            </w:r>
+            <w:r>
+              <w:rPr>
+                <w:szCs w:val="26"/>
+              </w:rPr>
+              <w:t>à</w:t>
+            </w:r>
+            <w:r>
+              <w:rPr>
+                <w:szCs w:val="26"/>
+                <w:lang w:val="en-US"/>
+              </w:rPr>
+              <w:t>n h</w:t>
+            </w:r>
+            <w:r>
+              <w:rPr>
+                <w:szCs w:val="26"/>
+                <w:lang w:val="en-US"/>
+              </w:rPr>
+              <w:t>ìn</w:t>
+            </w:r>
+            <w:r>
+              <w:rPr>
+                <w:szCs w:val="26"/>
+                <w:lang w:val="en-US"/>
+              </w:rPr>
+              <w:t>h danh s</w:t>
+            </w:r>
+            <w:r>
+              <w:rPr>
+                <w:szCs w:val="26"/>
+                <w:lang w:val="en-US"/>
+              </w:rPr>
+              <w:t>ách</w:t>
+            </w:r>
+            <w:r>
+              <w:rPr>
+                <w:szCs w:val="26"/>
+                <w:lang w:val="en-US"/>
+              </w:rPr>
+              <w:t xml:space="preserve"> s</w:t>
+            </w:r>
+            <w:r>
+              <w:rPr>
+                <w:szCs w:val="26"/>
+                <w:lang w:val="en-US"/>
+              </w:rPr>
+              <w:t>ản</w:t>
+            </w:r>
+            <w:r>
+              <w:rPr>
+                <w:szCs w:val="26"/>
+                <w:lang w:val="en-US"/>
+              </w:rPr>
+              <w:t xml:space="preserve"> ph</w:t>
+            </w:r>
+            <w:r>
+              <w:rPr>
+                <w:szCs w:val="26"/>
+                <w:lang w:val="en-US"/>
+              </w:rPr>
+              <w:t>ẩm</w:t>
+            </w:r>
+          </w:p>
+        </w:tc>
+      </w:tr>
+      <w:tr>
+        <w:tc>
+          <w:tcPr>
+            <w:tcW w:w="3001" w:type="dxa"/>
+          </w:tcPr>
+          <w:p>
+            <w:pPr>
+              <w:spacing w:line="240" w:lineRule="auto"/>
+              <w:rPr>
+                <w:szCs w:val="26"/>
+              </w:rPr>
+            </w:pPr>
+            <w:r>
+              <w:rPr>
+                <w:szCs w:val="26"/>
+              </w:rPr>
+              <w:t>LT_BANG</w:t>
+            </w:r>
+          </w:p>
+        </w:tc>
+        <w:tc>
+          <w:tcPr>
+            <w:tcW w:w="6463" w:type="dxa"/>
+          </w:tcPr>
+          <w:p>
+            <w:pPr>
+              <w:spacing w:line="240" w:lineRule="auto"/>
+              <w:rPr>
+                <w:szCs w:val="26"/>
+              </w:rPr>
+            </w:pPr>
+            <w:r>
+              <w:rPr>
+                <w:szCs w:val="26"/>
+              </w:rPr>
+              <w:t>Mở và truy xuất Cơ sở dữ liệu</w:t>
+            </w:r>
+          </w:p>
+        </w:tc>
+      </w:tr>
+      <w:tr>
+        <w:tc>
+          <w:tcPr>
+            <w:tcW w:w="3001" w:type="dxa"/>
+          </w:tcPr>
+          <w:p>
+            <w:pPr>
+              <w:spacing w:line="240" w:lineRule="auto"/>
+              <w:rPr>
+                <w:szCs w:val="26"/>
+              </w:rPr>
+            </w:pPr>
+            <w:r>
+              <w:rPr>
+                <w:szCs w:val="26"/>
+              </w:rPr>
+              <w:t>LT_DLL</w:t>
+            </w:r>
+          </w:p>
+        </w:tc>
+        <w:tc>
+          <w:tcPr>
+            <w:tcW w:w="6463" w:type="dxa"/>
+          </w:tcPr>
+          <w:p>
+            <w:pPr>
+              <w:spacing w:line="240" w:lineRule="auto"/>
+              <w:rPr>
+                <w:szCs w:val="26"/>
+              </w:rPr>
+            </w:pPr>
+            <w:r>
+              <w:rPr>
+                <w:szCs w:val="26"/>
+              </w:rPr>
+              <w:t>Mở và truy xuất DLL</w:t>
+            </w:r>
+          </w:p>
+        </w:tc>
+      </w:tr>
+      <w:tr>
+        <w:tc>
+          <w:tcPr>
+            <w:tcW w:w="3001" w:type="dxa"/>
+          </w:tcPr>
+          <w:p>
+            <w:pPr>
+              <w:spacing w:line="240" w:lineRule="auto"/>
+              <w:rPr>
+                <w:szCs w:val="26"/>
+              </w:rPr>
+            </w:pPr>
+            <w:r>
+              <w:rPr>
+                <w:szCs w:val="26"/>
+              </w:rPr>
+              <w:t>LT_KetNoi</w:t>
+            </w:r>
+          </w:p>
+        </w:tc>
+        <w:tc>
+          <w:tcPr>
+            <w:tcW w:w="6463" w:type="dxa"/>
+          </w:tcPr>
+          <w:p>
+            <w:pPr>
+              <w:spacing w:line="240" w:lineRule="auto"/>
+              <w:rPr>
+                <w:szCs w:val="26"/>
+              </w:rPr>
+            </w:pPr>
+            <w:r>
+              <w:rPr>
+                <w:szCs w:val="26"/>
+              </w:rPr>
+              <w:t>Gửi các request GET và POST</w:t>
+            </w:r>
+          </w:p>
+        </w:tc>
+      </w:tr>
+      <w:tr>
+        <w:tc>
+          <w:tcPr>
+            <w:tcW w:w="3001" w:type="dxa"/>
+          </w:tcPr>
+          <w:p>
+            <w:pPr>
+              <w:spacing w:line="240" w:lineRule="auto"/>
+              <w:rPr>
+                <w:szCs w:val="26"/>
+              </w:rPr>
+            </w:pPr>
+            <w:r>
+              <w:rPr>
+                <w:szCs w:val="26"/>
+              </w:rPr>
+              <w:t>LT_XML</w:t>
+            </w:r>
+          </w:p>
+        </w:tc>
+        <w:tc>
+          <w:tcPr>
+            <w:tcW w:w="6463" w:type="dxa"/>
+          </w:tcPr>
+          <w:p>
+            <w:pPr>
+              <w:spacing w:line="240" w:lineRule="auto"/>
+              <w:rPr>
+                <w:szCs w:val="26"/>
+              </w:rPr>
+            </w:pPr>
+            <w:r>
+              <w:rPr>
+                <w:szCs w:val="26"/>
+              </w:rPr>
+              <w:t>Mở và truy xuất XML</w:t>
+            </w:r>
+          </w:p>
+        </w:tc>
+      </w:tr>
+    </w:tbl>
+    <w:p>
+      <w:pPr>
+        <w:rPr>
+          <w:i/>
+        </w:rPr>
+      </w:pPr>
+      <w:r>
+        <w:rPr>
+          <w:i/>
+          <w:noProof/>
+        </w:rPr>
+        <w:lastRenderedPageBreak/>
+        <w:drawing>
+          <wp:inline distT="0" distB="0" distL="0" distR="0" wp14:anchorId="5AAD75C6" wp14:editId="137B7CC1">
+            <wp:extent cx="5734050" cy="3022600"/>
+            <wp:effectExtent l="0" t="0" r="0" b="6350"/>
+            <wp:docPr id="8" name="Picture 8"/>
+            <wp:cNvGraphicFramePr>
+              <a:graphicFrameLocks xmlns:a="http://schemas.openxmlformats.org/drawingml/2006/main" noChangeAspect="1"/>
+            </wp:cNvGraphicFramePr>
+            <a:graphic xmlns:a="http://schemas.openxmlformats.org/drawingml/2006/main">
+              <a:graphicData uri="http://schemas.openxmlformats.org/drawingml/2006/picture">
+                <pic:pic xmlns:pic="http://schemas.openxmlformats.org/drawingml/2006/picture">
+                  <pic:nvPicPr>
+                    <pic:cNvPr id="0" name="Picture 5"/>
+                    <pic:cNvPicPr>
+                      <a:picLocks noChangeAspect="1" noChangeArrowheads="1"/>
+                    </pic:cNvPicPr>
+                  </pic:nvPicPr>
+                  <pic:blipFill>
+                    <a:blip r:embed="rId12" cstate="print">
+                      <a:extLst>
+                        <a:ext uri="{28A0092B-C50C-407E-A947-70E740481C1C}">
+                          <a14:useLocalDpi xmlns:a14="http://schemas.microsoft.com/office/drawing/2010/main" val="0"/>
+                        </a:ext>
+                      </a:extLst>
+                    </a:blip>
+                    <a:srcRect/>
+                    <a:stretch>
+                      <a:fillRect/>
+                    </a:stretch>
+                  </pic:blipFill>
+                  <pic:spPr bwMode="auto">
+                    <a:xfrm>
+                      <a:off x="0" y="0"/>
+                      <a:ext cx="5734050" cy="3022600"/>
+                    </a:xfrm>
+                    <a:prstGeom prst="rect">
+                      <a:avLst/>
+                    </a:prstGeom>
+                    <a:noFill/>
+                    <a:ln>
+                      <a:noFill/>
+                    </a:ln>
+                  </pic:spPr>
+                </pic:pic>
+              </a:graphicData>
+            </a:graphic>
+          </wp:inline>
+        </w:drawing>
+      </w:r>
+      <w:r>
+        <w:rPr>
+          <w:i/>
+          <w:noProof/>
+        </w:rPr>
+        <w:drawing>
+          <wp:inline distT="0" distB="0" distL="0" distR="0" wp14:anchorId="5F3DED98" wp14:editId="4E65C651">
+            <wp:extent cx="5727700" cy="4578350"/>
+            <wp:effectExtent l="0" t="0" r="6350" b="0"/>
+            <wp:docPr id="9" name="Picture 9"/>
+            <wp:cNvGraphicFramePr>
+              <a:graphicFrameLocks xmlns:a="http://schemas.openxmlformats.org/drawingml/2006/main" noChangeAspect="1"/>
+            </wp:cNvGraphicFramePr>
+            <a:graphic xmlns:a="http://schemas.openxmlformats.org/drawingml/2006/main">
+              <a:graphicData uri="http://schemas.openxmlformats.org/drawingml/2006/picture">
+                <pic:pic xmlns:pic="http://schemas.openxmlformats.org/drawingml/2006/picture">
+                  <pic:nvPicPr>
+                    <pic:cNvPr id="0" name="Picture 6"/>
+                    <pic:cNvPicPr>
+                      <a:picLocks noChangeAspect="1" noChangeArrowheads="1"/>
+                    </pic:cNvPicPr>
+                  </pic:nvPicPr>
+                  <pic:blipFill>
+                    <a:blip r:embed="rId13" cstate="print">
+                      <a:extLst>
+                        <a:ext uri="{28A0092B-C50C-407E-A947-70E740481C1C}">
+                          <a14:useLocalDpi xmlns:a14="http://schemas.microsoft.com/office/drawing/2010/main" val="0"/>
+                        </a:ext>
+                      </a:extLst>
+                    </a:blip>
+                    <a:srcRect/>
+                    <a:stretch>
+                      <a:fillRect/>
+                    </a:stretch>
+                  </pic:blipFill>
+                  <pic:spPr bwMode="auto">
+                    <a:xfrm>
+                      <a:off x="0" y="0"/>
+                      <a:ext cx="5727700" cy="4578350"/>
+                    </a:xfrm>
+                    <a:prstGeom prst="rect">
+                      <a:avLst/>
+                    </a:prstGeom>
+                    <a:noFill/>
+                    <a:ln>
+                      <a:noFill/>
+                    </a:ln>
+                  </pic:spPr>
+                </pic:pic>
+              </a:graphicData>
+            </a:graphic>
+          </wp:inline>
+        </w:drawing>
+      </w:r>
     </w:p>
     <w:p>
       <w:pPr>
@@ -2043,6 +2542,7 @@
                   </w14:srgbClr>
                 </w14:shadow>
               </w:rPr>
+              <w:lastRenderedPageBreak/>
               <w:t>!</w:t>
             </w:r>
           </w:p>
@@ -2144,8 +2644,8 @@
       </w:pPr>
     </w:p>
     <w:sectPr>
-      <w:headerReference w:type="default" r:id="rId11"/>
-      <w:footerReference w:type="default" r:id="rId12"/>
+      <w:headerReference w:type="default" r:id="rId14"/>
+      <w:footerReference w:type="default" r:id="rId15"/>
       <w:pgSz w:w="11907" w:h="16839" w:code="9"/>
       <w:pgMar w:top="1440" w:right="1440" w:bottom="1440" w:left="1440" w:header="720" w:footer="720" w:gutter="0"/>
       <w:pgNumType w:start="1"/>
@@ -2609,7 +3109,7 @@
         </mc:Choice>
         <mc:Fallback>
           <w:pict>
-            <v:shape w14:anchorId="7A1B0F7B" id="Freeform 1" o:spid="_x0000_s1026" style="position:absolute;margin-left:0;margin-top:0;width:93.15pt;height:813pt;flip:x;z-index:251704320;visibility:visible;mso-wrap-style:square;mso-width-percent:0;mso-height-percent:0;mso-wrap-distance-left:9pt;mso-wrap-distance-top:0;mso-wrap-distance-right:9pt;mso-wrap-distance-bottom:0;mso-position-horizontal:absolute;mso-position-horizontal-relative:page;mso-position-vertical:absolute;mso-position-vertical-relative:page;mso-width-percent:0;mso-height-percent:0;mso-width-relative:page;mso-height-relative:page;v-text-anchor:top" coordsize="502,3168" o:gfxdata="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" path="m502,c93,,93,,93,,146,383,323,1900,,3168v502,,502,,502,l502,xe" fillcolor="#8db3e2" stroked="f" strokecolor="#212120">
+            <v:shape w14:anchorId="6779D061" id="Freeform 1" o:spid="_x0000_s1026" style="position:absolute;margin-left:0;margin-top:0;width:93.15pt;height:813pt;flip:x;z-index:251704320;visibility:visible;mso-wrap-style:square;mso-width-percent:0;mso-height-percent:0;mso-wrap-distance-left:9pt;mso-wrap-distance-top:0;mso-wrap-distance-right:9pt;mso-wrap-distance-bottom:0;mso-position-horizontal:absolute;mso-position-horizontal-relative:page;mso-position-vertical:absolute;mso-position-vertical-relative:page;mso-width-percent:0;mso-height-percent:0;mso-width-relative:page;mso-height-relative:page;v-text-anchor:top" coordsize="502,3168" o:gfxdata="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" path="m502,c93,,93,,93,,146,383,323,1900,,3168v502,,502,,502,l502,xe" fillcolor="#8db3e2" stroked="f" strokecolor="#212120">
               <v:fill color2="#1f497d" rotate="t" focus="100%" type="gradient"/>
               <v:shadow color="#8c8682"/>
               <v:path arrowok="t" o:connecttype="custom" o:connectlocs="1183005,0;219162,0;0,10325100;1183005,10325100;1183005,0" o:connectangles="0,0,0,0,0"/>
@@ -4643,6 +5143,7 @@
   <w:style w:type="paragraph" w:default="1" w:styleId="Normal">
     <w:name w:val="Normal"/>
     <w:qFormat/>
+    <w:rsid w:val="008D6060"/>
     <w:pPr>
       <w:widowControl w:val="0"/>
       <w:spacing w:line="240" w:lineRule="atLeast"/>

</xml_diff>